<commit_message>
adjusted dimensions and added schematic
</commit_message>
<xml_diff>
--- a/reports/term-1-report/wael-ind-tsks.docx
+++ b/reports/term-1-report/wael-ind-tsks.docx
@@ -12,82 +12,342 @@
     </w:p>
     <w:p>
       <w:r>
-        <w:t>Text</w:t>
-      </w:r>
-    </w:p>
-    <w:p>
-      <w:pPr>
-        <w:pStyle w:val="MainHeadings"/>
-      </w:pPr>
-      <w:r>
-        <w:t>Mechanical specification of the cart</w:t>
-      </w:r>
-    </w:p>
-    <w:p>
-      <w:pPr>
-        <w:jc w:val="both"/>
-      </w:pPr>
-      <w:r>
-        <w:t>The figure below shows a SolidWorks model of the cart after adding the changes discussed in maturing the baseline design. The cart is a rectangular prism with the dimensions</w:t>
-      </w:r>
-      <w:r>
-        <w:t xml:space="preserve"> (L</w:t>
-      </w:r>
-      <w:r>
-        <w:rPr>
-          <w:rFonts w:cstheme="majorBidi"/>
-        </w:rPr>
-        <w:t>×</w:t>
-      </w:r>
-      <w:r>
-        <w:t>W</w:t>
-      </w:r>
-      <w:r>
-        <w:rPr>
-          <w:rFonts w:cstheme="majorBidi"/>
-        </w:rPr>
-        <w:t>×</w:t>
-      </w:r>
-      <w:r>
-        <w:t>H)</w:t>
-      </w:r>
-      <w:r>
-        <w:t xml:space="preserve"> (70</w:t>
-      </w:r>
-      <w:r>
-        <w:rPr>
-          <w:rFonts w:cstheme="majorBidi"/>
-        </w:rPr>
-        <w:t>×</w:t>
-      </w:r>
-      <w:r>
-        <w:t>50</w:t>
-      </w:r>
-      <w:r>
-        <w:rPr>
-          <w:rFonts w:cstheme="majorBidi"/>
-        </w:rPr>
-        <w:t>×</w:t>
-      </w:r>
-      <w:r>
-        <w:t xml:space="preserve">12 </w:t>
-      </w:r>
-      <w:r>
-        <w:t>c</w:t>
-      </w:r>
-      <w:r>
-        <w:t xml:space="preserve">m) </w:t>
-      </w:r>
-    </w:p>
-    <w:p>
-      <w:r>
         <w:rPr>
           <w:noProof/>
         </w:rPr>
         <mc:AlternateContent>
           <mc:Choice Requires="wps">
             <w:drawing>
-              <wp:anchor distT="0" distB="0" distL="114300" distR="114300" simplePos="0" relativeHeight="251661312" behindDoc="0" locked="0" layoutInCell="1" allowOverlap="1" wp14:anchorId="220992B7" wp14:editId="53B395E4">
+              <wp:anchor distT="0" distB="0" distL="114300" distR="114300" simplePos="0" relativeHeight="251665408" behindDoc="0" locked="0" layoutInCell="1" allowOverlap="1" wp14:anchorId="0CC52B13" wp14:editId="13A08D7E">
+                <wp:simplePos x="0" y="0"/>
+                <wp:positionH relativeFrom="column">
+                  <wp:posOffset>1282700</wp:posOffset>
+                </wp:positionH>
+                <wp:positionV relativeFrom="paragraph">
+                  <wp:posOffset>3866515</wp:posOffset>
+                </wp:positionV>
+                <wp:extent cx="3763645" cy="635"/>
+                <wp:effectExtent l="0" t="0" r="0" b="0"/>
+                <wp:wrapTopAndBottom/>
+                <wp:docPr id="4" name="Text Box 4"/>
+                <wp:cNvGraphicFramePr/>
+                <a:graphic xmlns:a="http://schemas.openxmlformats.org/drawingml/2006/main">
+                  <a:graphicData uri="http://schemas.microsoft.com/office/word/2010/wordprocessingShape">
+                    <wps:wsp>
+                      <wps:cNvSpPr txBox="1"/>
+                      <wps:spPr>
+                        <a:xfrm>
+                          <a:off x="0" y="0"/>
+                          <a:ext cx="3763645" cy="635"/>
+                        </a:xfrm>
+                        <a:prstGeom prst="rect">
+                          <a:avLst/>
+                        </a:prstGeom>
+                        <a:solidFill>
+                          <a:prstClr val="white"/>
+                        </a:solidFill>
+                        <a:ln>
+                          <a:noFill/>
+                        </a:ln>
+                      </wps:spPr>
+                      <wps:txbx>
+                        <w:txbxContent>
+                          <w:p>
+                            <w:pPr>
+                              <w:pStyle w:val="Caption"/>
+                              <w:jc w:val="center"/>
+                              <w:rPr>
+                                <w:noProof/>
+                                <w:sz w:val="24"/>
+                              </w:rPr>
+                            </w:pPr>
+                            <w:r>
+                              <w:t xml:space="preserve">Figure </w:t>
+                            </w:r>
+                            <w:fldSimple w:instr=" SEQ Figure \* ARABIC ">
+                              <w:r>
+                                <w:rPr>
+                                  <w:noProof/>
+                                </w:rPr>
+                                <w:t>1</w:t>
+                              </w:r>
+                            </w:fldSimple>
+                            <w:r>
+                              <w:t xml:space="preserve"> - Data flow schematic</w:t>
+                            </w:r>
+                          </w:p>
+                        </w:txbxContent>
+                      </wps:txbx>
+                      <wps:bodyPr rot="0" spcFirstLastPara="0" vertOverflow="overflow" horzOverflow="overflow" vert="horz" wrap="square" lIns="0" tIns="0" rIns="0" bIns="0" numCol="1" spcCol="0" rtlCol="0" fromWordArt="0" anchor="t" anchorCtr="0" forceAA="0" compatLnSpc="1">
+                        <a:prstTxWarp prst="textNoShape">
+                          <a:avLst/>
+                        </a:prstTxWarp>
+                        <a:spAutoFit/>
+                      </wps:bodyPr>
+                    </wps:wsp>
+                  </a:graphicData>
+                </a:graphic>
+              </wp:anchor>
+            </w:drawing>
+          </mc:Choice>
+          <mc:Fallback>
+            <w:pict>
+              <v:shapetype w14:anchorId="0CC52B13" id="_x0000_t202" coordsize="21600,21600" o:spt="202" path="m,l,21600r21600,l21600,xe">
+                <v:stroke joinstyle="miter"/>
+                <v:path gradientshapeok="t" o:connecttype="rect"/>
+              </v:shapetype>
+              <v:shape id="Text Box 4" o:spid="_x0000_s1026" type="#_x0000_t202" style="position:absolute;margin-left:101pt;margin-top:304.45pt;width:296.35pt;height:.05pt;z-index:251665408;visibility:visible;mso-wrap-style:square;mso-wrap-distance-left:9pt;mso-wrap-distance-top:0;mso-wrap-distance-right:9pt;mso-wrap-distance-bottom:0;mso-position-horizontal:absolute;mso-position-horizontal-relative:text;mso-position-vertical:absolute;mso-position-vertical-relative:text;v-text-anchor:top" o:gfxdata="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" stroked="f">
+                <v:textbox style="mso-fit-shape-to-text:t" inset="0,0,0,0">
+                  <w:txbxContent>
+                    <w:p>
+                      <w:pPr>
+                        <w:pStyle w:val="Caption"/>
+                        <w:jc w:val="center"/>
+                        <w:rPr>
+                          <w:noProof/>
+                          <w:sz w:val="24"/>
+                        </w:rPr>
+                      </w:pPr>
+                      <w:r>
+                        <w:t xml:space="preserve">Figure </w:t>
+                      </w:r>
+                      <w:fldSimple w:instr=" SEQ Figure \* ARABIC ">
+                        <w:r>
+                          <w:rPr>
+                            <w:noProof/>
+                          </w:rPr>
+                          <w:t>1</w:t>
+                        </w:r>
+                      </w:fldSimple>
+                      <w:r>
+                        <w:t xml:space="preserve"> - Data flow schematic</w:t>
+                      </w:r>
+                    </w:p>
+                  </w:txbxContent>
+                </v:textbox>
+                <w10:wrap type="topAndBottom"/>
+              </v:shape>
+            </w:pict>
+          </mc:Fallback>
+        </mc:AlternateContent>
+      </w:r>
+      <w:r>
+        <w:rPr>
+          <w:noProof/>
+        </w:rPr>
+        <w:drawing>
+          <wp:anchor distT="0" distB="0" distL="114300" distR="114300" simplePos="0" relativeHeight="251663360" behindDoc="0" locked="0" layoutInCell="1" allowOverlap="1" wp14:anchorId="57BF1EF5" wp14:editId="2530E731">
+            <wp:simplePos x="0" y="0"/>
+            <wp:positionH relativeFrom="margin">
+              <wp:posOffset>1282700</wp:posOffset>
+            </wp:positionH>
+            <wp:positionV relativeFrom="paragraph">
+              <wp:posOffset>4445</wp:posOffset>
+            </wp:positionV>
+            <wp:extent cx="3763645" cy="3804920"/>
+            <wp:effectExtent l="0" t="0" r="8255" b="5080"/>
+            <wp:wrapTopAndBottom/>
+            <wp:docPr id="3" name="Picture 3" descr="Diagram&#10;&#10;Description automatically generated"/>
+            <wp:cNvGraphicFramePr>
+              <a:graphicFrameLocks xmlns:a="http://schemas.openxmlformats.org/drawingml/2006/main" noChangeAspect="1"/>
+            </wp:cNvGraphicFramePr>
+            <a:graphic xmlns:a="http://schemas.openxmlformats.org/drawingml/2006/main">
+              <a:graphicData uri="http://schemas.openxmlformats.org/drawingml/2006/picture">
+                <pic:pic xmlns:pic="http://schemas.openxmlformats.org/drawingml/2006/picture">
+                  <pic:nvPicPr>
+                    <pic:cNvPr id="3" name="Picture 3" descr="Diagram&#10;&#10;Description automatically generated"/>
+                    <pic:cNvPicPr>
+                      <a:picLocks noChangeAspect="1" noChangeArrowheads="1"/>
+                    </pic:cNvPicPr>
+                  </pic:nvPicPr>
+                  <pic:blipFill>
+                    <a:blip r:embed="rId6">
+                      <a:extLst>
+                        <a:ext uri="{28A0092B-C50C-407E-A947-70E740481C1C}">
+                          <a14:useLocalDpi xmlns:a14="http://schemas.microsoft.com/office/drawing/2010/main" val="0"/>
+                        </a:ext>
+                      </a:extLst>
+                    </a:blip>
+                    <a:srcRect/>
+                    <a:stretch>
+                      <a:fillRect/>
+                    </a:stretch>
+                  </pic:blipFill>
+                  <pic:spPr bwMode="auto">
+                    <a:xfrm>
+                      <a:off x="0" y="0"/>
+                      <a:ext cx="3763645" cy="3804920"/>
+                    </a:xfrm>
+                    <a:prstGeom prst="rect">
+                      <a:avLst/>
+                    </a:prstGeom>
+                    <a:noFill/>
+                    <a:ln>
+                      <a:noFill/>
+                    </a:ln>
+                  </pic:spPr>
+                </pic:pic>
+              </a:graphicData>
+            </a:graphic>
+            <wp14:sizeRelH relativeFrom="page">
+              <wp14:pctWidth>0</wp14:pctWidth>
+            </wp14:sizeRelH>
+            <wp14:sizeRelV relativeFrom="page">
+              <wp14:pctHeight>0</wp14:pctHeight>
+            </wp14:sizeRelV>
+          </wp:anchor>
+        </w:drawing>
+      </w:r>
+      <w:r>
+        <w:t xml:space="preserve">The green arrows represent the flow of data from the sensors. As shown in the figure the sensors data flow from the hoverboard to a </w:t>
+      </w:r>
+      <w:r>
+        <w:t>Wi-Fi</w:t>
+      </w:r>
+      <w:r>
+        <w:t xml:space="preserve"> module and then to the Jetson Nano. The data is then processed </w:t>
+      </w:r>
+      <w:r>
+        <w:t>by the Jetson nano and using the algorithms for navigation and obstacle avoidance it sends the commands though the chain to the hoverboard</w:t>
+      </w:r>
+    </w:p>
+    <w:p>
+      <w:pPr>
+        <w:pStyle w:val="MainHeadings"/>
+      </w:pPr>
+      <w:r>
+        <w:t>Mechanical specification of the cart</w:t>
+      </w:r>
+    </w:p>
+    <w:p>
+      <w:pPr>
+        <w:jc w:val="both"/>
+      </w:pPr>
+      <w:r>
+        <w:t>The figure below shows a SolidWorks model of the cart after adding the changes discussed in maturing the baseline design. The cart is a rectangular prism with the dimensions</w:t>
+      </w:r>
+      <w:r>
+        <w:t xml:space="preserve"> (L</w:t>
+      </w:r>
+      <w:r>
+        <w:rPr>
+          <w:rFonts w:cstheme="majorBidi"/>
+        </w:rPr>
+        <w:t>×</w:t>
+      </w:r>
+      <w:r>
+        <w:t>W</w:t>
+      </w:r>
+      <w:r>
+        <w:rPr>
+          <w:rFonts w:cstheme="majorBidi"/>
+        </w:rPr>
+        <w:t>×</w:t>
+      </w:r>
+      <w:r>
+        <w:t>H)</w:t>
+      </w:r>
+      <w:r>
+        <w:t xml:space="preserve"> (70</w:t>
+      </w:r>
+      <w:r>
+        <w:rPr>
+          <w:rFonts w:cstheme="majorBidi"/>
+        </w:rPr>
+        <w:t>×</w:t>
+      </w:r>
+      <w:r>
+        <w:t>50</w:t>
+      </w:r>
+      <w:r>
+        <w:rPr>
+          <w:rFonts w:cstheme="majorBidi"/>
+        </w:rPr>
+        <w:t>×</w:t>
+      </w:r>
+      <w:r>
+        <w:t>20</w:t>
+      </w:r>
+      <w:r>
+        <w:t xml:space="preserve"> </w:t>
+      </w:r>
+      <w:r>
+        <w:t>c</w:t>
+      </w:r>
+      <w:r>
+        <w:t xml:space="preserve">m) </w:t>
+      </w:r>
+    </w:p>
+    <w:p>
+      <w:r>
+        <w:rPr>
+          <w:noProof/>
+        </w:rPr>
+        <w:lastRenderedPageBreak/>
+        <w:drawing>
+          <wp:anchor distT="0" distB="0" distL="114300" distR="114300" simplePos="0" relativeHeight="251659264" behindDoc="0" locked="0" layoutInCell="1" allowOverlap="1" wp14:anchorId="1CB33F31" wp14:editId="0723BEB7">
+            <wp:simplePos x="0" y="0"/>
+            <wp:positionH relativeFrom="margin">
+              <wp:align>center</wp:align>
+            </wp:positionH>
+            <wp:positionV relativeFrom="paragraph">
+              <wp:posOffset>369887</wp:posOffset>
+            </wp:positionV>
+            <wp:extent cx="4005580" cy="3093720"/>
+            <wp:effectExtent l="0" t="0" r="0" b="0"/>
+            <wp:wrapTopAndBottom/>
+            <wp:docPr id="1" name="Picture 1"/>
+            <wp:cNvGraphicFramePr>
+              <a:graphicFrameLocks xmlns:a="http://schemas.openxmlformats.org/drawingml/2006/main" noChangeAspect="1"/>
+            </wp:cNvGraphicFramePr>
+            <a:graphic xmlns:a="http://schemas.openxmlformats.org/drawingml/2006/main">
+              <a:graphicData uri="http://schemas.openxmlformats.org/drawingml/2006/picture">
+                <pic:pic xmlns:pic="http://schemas.openxmlformats.org/drawingml/2006/picture">
+                  <pic:nvPicPr>
+                    <pic:cNvPr id="1" name="Picture 1"/>
+                    <pic:cNvPicPr>
+                      <a:picLocks noChangeAspect="1" noChangeArrowheads="1"/>
+                    </pic:cNvPicPr>
+                  </pic:nvPicPr>
+                  <pic:blipFill>
+                    <a:blip r:embed="rId7"/>
+                    <a:stretch>
+                      <a:fillRect/>
+                    </a:stretch>
+                  </pic:blipFill>
+                  <pic:spPr bwMode="auto">
+                    <a:xfrm>
+                      <a:off x="0" y="0"/>
+                      <a:ext cx="4005580" cy="3094154"/>
+                    </a:xfrm>
+                    <a:prstGeom prst="rect">
+                      <a:avLst/>
+                    </a:prstGeom>
+                    <a:noFill/>
+                    <a:ln>
+                      <a:noFill/>
+                    </a:ln>
+                  </pic:spPr>
+                </pic:pic>
+              </a:graphicData>
+            </a:graphic>
+            <wp14:sizeRelH relativeFrom="page">
+              <wp14:pctWidth>0</wp14:pctWidth>
+            </wp14:sizeRelH>
+            <wp14:sizeRelV relativeFrom="page">
+              <wp14:pctHeight>0</wp14:pctHeight>
+            </wp14:sizeRelV>
+          </wp:anchor>
+        </w:drawing>
+      </w:r>
+      <w:r>
+        <w:rPr>
+          <w:noProof/>
+        </w:rPr>
+        <mc:AlternateContent>
+          <mc:Choice Requires="wps">
+            <w:drawing>
+              <wp:anchor distT="0" distB="0" distL="114300" distR="114300" simplePos="0" relativeHeight="251661312" behindDoc="0" locked="0" layoutInCell="1" allowOverlap="1" wp14:anchorId="220992B7" wp14:editId="66AC24C9">
                 <wp:simplePos x="0" y="0"/>
                 <wp:positionH relativeFrom="margin">
                   <wp:posOffset>892810</wp:posOffset>
@@ -137,14 +397,27 @@
                             <w:r>
                               <w:t xml:space="preserve">Figure </w:t>
                             </w:r>
-                            <w:fldSimple w:instr=" SEQ Figure \* ARABIC ">
-                              <w:r>
-                                <w:rPr>
-                                  <w:noProof/>
-                                </w:rPr>
-                                <w:t>1</w:t>
-                              </w:r>
-                            </w:fldSimple>
+                            <w:r>
+                              <w:fldChar w:fldCharType="begin"/>
+                            </w:r>
+                            <w:r>
+                              <w:instrText xml:space="preserve"> SEQ Figure \* ARABIC </w:instrText>
+                            </w:r>
+                            <w:r>
+                              <w:fldChar w:fldCharType="separate"/>
+                            </w:r>
+                            <w:r>
+                              <w:rPr>
+                                <w:noProof/>
+                              </w:rPr>
+                              <w:t>2</w:t>
+                            </w:r>
+                            <w:r>
+                              <w:rPr>
+                                <w:noProof/>
+                              </w:rPr>
+                              <w:fldChar w:fldCharType="end"/>
+                            </w:r>
                             <w:r>
                               <w:t xml:space="preserve"> - SolidWorks model of matured design</w:t>
                             </w:r>
@@ -165,11 +438,7 @@
           </mc:Choice>
           <mc:Fallback>
             <w:pict>
-              <v:shapetype w14:anchorId="220992B7" id="_x0000_t202" coordsize="21600,21600" o:spt="202" path="m,l,21600r21600,l21600,xe">
-                <v:stroke joinstyle="miter"/>
-                <v:path gradientshapeok="t" o:connecttype="rect"/>
-              </v:shapetype>
-              <v:shape id="Text Box 2" o:spid="_x0000_s1026" type="#_x0000_t202" style="position:absolute;margin-left:70.3pt;margin-top:273.1pt;width:315.4pt;height:.05pt;z-index:251661312;visibility:visible;mso-wrap-style:square;mso-wrap-distance-left:9pt;mso-wrap-distance-top:0;mso-wrap-distance-right:9pt;mso-wrap-distance-bottom:0;mso-position-horizontal:absolute;mso-position-horizontal-relative:margin;mso-position-vertical:absolute;mso-position-vertical-relative:text;v-text-anchor:top" o:gfxdata="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" stroked="f">
+              <v:shape w14:anchorId="220992B7" id="Text Box 2" o:spid="_x0000_s1027" type="#_x0000_t202" style="position:absolute;margin-left:70.3pt;margin-top:273.1pt;width:315.4pt;height:.05pt;z-index:251661312;visibility:visible;mso-wrap-style:square;mso-wrap-distance-left:9pt;mso-wrap-distance-top:0;mso-wrap-distance-right:9pt;mso-wrap-distance-bottom:0;mso-position-horizontal:absolute;mso-position-horizontal-relative:margin;mso-position-vertical:absolute;mso-position-vertical-relative:text;v-text-anchor:top" o:gfxdata="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" stroked="f">
                 <v:textbox style="mso-fit-shape-to-text:t" inset="0,0,0,0">
                   <w:txbxContent>
                     <w:p>
@@ -188,14 +457,27 @@
                       <w:r>
                         <w:t xml:space="preserve">Figure </w:t>
                       </w:r>
-                      <w:fldSimple w:instr=" SEQ Figure \* ARABIC ">
-                        <w:r>
-                          <w:rPr>
-                            <w:noProof/>
-                          </w:rPr>
-                          <w:t>1</w:t>
-                        </w:r>
-                      </w:fldSimple>
+                      <w:r>
+                        <w:fldChar w:fldCharType="begin"/>
+                      </w:r>
+                      <w:r>
+                        <w:instrText xml:space="preserve"> SEQ Figure \* ARABIC </w:instrText>
+                      </w:r>
+                      <w:r>
+                        <w:fldChar w:fldCharType="separate"/>
+                      </w:r>
+                      <w:r>
+                        <w:rPr>
+                          <w:noProof/>
+                        </w:rPr>
+                        <w:t>2</w:t>
+                      </w:r>
+                      <w:r>
+                        <w:rPr>
+                          <w:noProof/>
+                        </w:rPr>
+                        <w:fldChar w:fldCharType="end"/>
+                      </w:r>
                       <w:r>
                         <w:t xml:space="preserve"> - SolidWorks model of matured design</w:t>
                       </w:r>
@@ -207,66 +489,6 @@
             </w:pict>
           </mc:Fallback>
         </mc:AlternateContent>
-      </w:r>
-      <w:r>
-        <w:rPr>
-          <w:noProof/>
-        </w:rPr>
-        <w:drawing>
-          <wp:anchor distT="0" distB="0" distL="114300" distR="114300" simplePos="0" relativeHeight="251659264" behindDoc="0" locked="0" layoutInCell="1" allowOverlap="1" wp14:anchorId="1CB33F31" wp14:editId="51DB45B5">
-            <wp:simplePos x="0" y="0"/>
-            <wp:positionH relativeFrom="margin">
-              <wp:align>center</wp:align>
-            </wp:positionH>
-            <wp:positionV relativeFrom="paragraph">
-              <wp:posOffset>369887</wp:posOffset>
-            </wp:positionV>
-            <wp:extent cx="4005580" cy="3094355"/>
-            <wp:effectExtent l="0" t="0" r="0" b="0"/>
-            <wp:wrapTopAndBottom/>
-            <wp:docPr id="1" name="Picture 1"/>
-            <wp:cNvGraphicFramePr>
-              <a:graphicFrameLocks xmlns:a="http://schemas.openxmlformats.org/drawingml/2006/main" noChangeAspect="1"/>
-            </wp:cNvGraphicFramePr>
-            <a:graphic xmlns:a="http://schemas.openxmlformats.org/drawingml/2006/main">
-              <a:graphicData uri="http://schemas.openxmlformats.org/drawingml/2006/picture">
-                <pic:pic xmlns:pic="http://schemas.openxmlformats.org/drawingml/2006/picture">
-                  <pic:nvPicPr>
-                    <pic:cNvPr id="1" name="Picture 1"/>
-                    <pic:cNvPicPr>
-                      <a:picLocks noChangeAspect="1" noChangeArrowheads="1"/>
-                    </pic:cNvPicPr>
-                  </pic:nvPicPr>
-                  <pic:blipFill>
-                    <a:blip r:embed="rId6"/>
-                    <a:stretch>
-                      <a:fillRect/>
-                    </a:stretch>
-                  </pic:blipFill>
-                  <pic:spPr bwMode="auto">
-                    <a:xfrm>
-                      <a:off x="0" y="0"/>
-                      <a:ext cx="4005580" cy="3094355"/>
-                    </a:xfrm>
-                    <a:prstGeom prst="rect">
-                      <a:avLst/>
-                    </a:prstGeom>
-                    <a:noFill/>
-                    <a:ln>
-                      <a:noFill/>
-                    </a:ln>
-                  </pic:spPr>
-                </pic:pic>
-              </a:graphicData>
-            </a:graphic>
-            <wp14:sizeRelH relativeFrom="page">
-              <wp14:pctWidth>0</wp14:pctWidth>
-            </wp14:sizeRelH>
-            <wp14:sizeRelV relativeFrom="page">
-              <wp14:pctHeight>0</wp14:pctHeight>
-            </wp14:sizeRelV>
-          </wp:anchor>
-        </w:drawing>
       </w:r>
     </w:p>
     <w:p>

</xml_diff>